<commit_message>
erd and updates added
</commit_message>
<xml_diff>
--- a/ETL Project report.docx
+++ b/ETL Project report.docx
@@ -35,39 +35,7 @@
           <w:rFonts w:ascii="Segoe UI" w:hAnsi="Segoe UI" w:cs="Segoe UI"/>
           <w:color w:val="24292E"/>
         </w:rPr>
-        <w:t xml:space="preserve">xtract: your original data sources and how the data was formatted (CSV, JSON, </w:t>
-      </w:r>
-      <w:proofErr w:type="spellStart"/>
-      <w:r>
-        <w:rPr>
-          <w:rFonts w:ascii="Segoe UI" w:hAnsi="Segoe UI" w:cs="Segoe UI"/>
-          <w:color w:val="24292E"/>
-        </w:rPr>
-        <w:t>pgAdmin</w:t>
-      </w:r>
-      <w:proofErr w:type="spellEnd"/>
-      <w:r>
-        <w:rPr>
-          <w:rFonts w:ascii="Segoe UI" w:hAnsi="Segoe UI" w:cs="Segoe UI"/>
-          <w:color w:val="24292E"/>
-        </w:rPr>
-        <w:t xml:space="preserve"> 4, </w:t>
-      </w:r>
-      <w:proofErr w:type="spellStart"/>
-      <w:r>
-        <w:rPr>
-          <w:rFonts w:ascii="Segoe UI" w:hAnsi="Segoe UI" w:cs="Segoe UI"/>
-          <w:color w:val="24292E"/>
-        </w:rPr>
-        <w:t>etc</w:t>
-      </w:r>
-      <w:proofErr w:type="spellEnd"/>
-      <w:r>
-        <w:rPr>
-          <w:rFonts w:ascii="Segoe UI" w:hAnsi="Segoe UI" w:cs="Segoe UI"/>
-          <w:color w:val="24292E"/>
-        </w:rPr>
-        <w:t>).</w:t>
+        <w:t>xtract: your original data sources and how the data was formatted (CSV, JSON, pgAdmin 4, etc).</w:t>
       </w:r>
     </w:p>
     <w:p>
@@ -77,15 +45,7 @@
     </w:p>
     <w:p>
       <w:r>
-        <w:t xml:space="preserve">We did a search on Kaggle.com of </w:t>
-      </w:r>
-      <w:proofErr w:type="spellStart"/>
-      <w:r>
-        <w:t>youtube</w:t>
-      </w:r>
-      <w:proofErr w:type="spellEnd"/>
-      <w:r>
-        <w:t xml:space="preserve"> in their datasets and chose “Hottest” dataset by Mitchell J having the most votes at the time of 3260.  The data presented was representative of 10 different countries, a .csv file and .json file of information for each.  We narrowed our scope to the 3 countries that predominantly used the English language for ease of </w:t>
+        <w:t xml:space="preserve">We did a search on Kaggle.com of youtube in their datasets and chose “Hottest” dataset by Mitchell J having the most votes at the time of 3260.  The data presented was representative of 10 different countries, a .csv file and .json file of information for each.  We narrowed our scope to the 3 countries that predominantly used the English language for ease of </w:t>
       </w:r>
       <w:r>
         <w:t>translation:</w:t>
@@ -139,21 +99,65 @@
       </w:r>
     </w:p>
     <w:p>
-      <w:proofErr w:type="spellStart"/>
-      <w:r>
-        <w:t>Jupyter</w:t>
-      </w:r>
-      <w:proofErr w:type="spellEnd"/>
-      <w:r>
-        <w:t xml:space="preserve"> notebook was used to transform the datasets through creating Panda </w:t>
-      </w:r>
-      <w:proofErr w:type="spellStart"/>
-      <w:r>
-        <w:t>dataframes</w:t>
-      </w:r>
-      <w:proofErr w:type="spellEnd"/>
-      <w:r>
-        <w:t>, cleaning up columns, dropping unwanted data, and merging information from the .csv and .json files</w:t>
+      <w:pPr>
+        <w:pStyle w:val="NormalWeb"/>
+        <w:shd w:val="clear" w:color="auto" w:fill="FFFFFF"/>
+        <w:spacing w:before="240" w:beforeAutospacing="0" w:after="240" w:afterAutospacing="0"/>
+        <w:rPr>
+          <w:rFonts w:ascii="Segoe UI" w:hAnsi="Segoe UI" w:cs="Segoe UI"/>
+          <w:color w:val="24292E"/>
+        </w:rPr>
+      </w:pPr>
+      <w:r>
+        <w:rPr>
+          <w:rFonts w:ascii="Segoe UI" w:hAnsi="Segoe UI" w:cs="Segoe UI"/>
+          <w:color w:val="24292E"/>
+        </w:rPr>
+        <w:drawing>
+          <wp:inline distT="0" distB="0" distL="0" distR="0" wp14:anchorId="509F65D4" wp14:editId="300FBC56">
+            <wp:extent cx="4476750" cy="3102636"/>
+            <wp:effectExtent l="0" t="0" r="0" b="2540"/>
+            <wp:docPr id="1" name="Picture 1"/>
+            <wp:cNvGraphicFramePr>
+              <a:graphicFrameLocks xmlns:a="http://schemas.openxmlformats.org/drawingml/2006/main" noChangeAspect="1"/>
+            </wp:cNvGraphicFramePr>
+            <a:graphic xmlns:a="http://schemas.openxmlformats.org/drawingml/2006/main">
+              <a:graphicData uri="http://schemas.openxmlformats.org/drawingml/2006/picture">
+                <pic:pic xmlns:pic="http://schemas.openxmlformats.org/drawingml/2006/picture">
+                  <pic:nvPicPr>
+                    <pic:cNvPr id="1" name=""/>
+                    <pic:cNvPicPr/>
+                  </pic:nvPicPr>
+                  <pic:blipFill>
+                    <a:blip r:embed="rId6"/>
+                    <a:stretch>
+                      <a:fillRect/>
+                    </a:stretch>
+                  </pic:blipFill>
+                  <pic:spPr>
+                    <a:xfrm>
+                      <a:off x="0" y="0"/>
+                      <a:ext cx="4482452" cy="3106588"/>
+                    </a:xfrm>
+                    <a:prstGeom prst="rect">
+                      <a:avLst/>
+                    </a:prstGeom>
+                  </pic:spPr>
+                </pic:pic>
+              </a:graphicData>
+            </a:graphic>
+          </wp:inline>
+        </w:drawing>
+      </w:r>
+    </w:p>
+    <w:p>
+      <w:r>
+        <w:t>Jupyter notebook was used to transform the datasets through creating Panda dataframes, cleaning up columns, dropping unwanted data, and merging information from the .csv and .json files</w:t>
+      </w:r>
+    </w:p>
+    <w:p>
+      <w:r>
+        <w:t xml:space="preserve"> </w:t>
       </w:r>
     </w:p>
     <w:p>
@@ -165,13 +169,11 @@
         </w:numPr>
       </w:pPr>
       <w:r>
-        <w:t xml:space="preserve"> Read in each of the datasets to Panda </w:t>
-      </w:r>
-      <w:proofErr w:type="spellStart"/>
-      <w:r>
-        <w:t>dataframe</w:t>
-      </w:r>
-      <w:proofErr w:type="spellEnd"/>
+        <w:t>Read in each of the datasets to Panda dataframe</w:t>
+      </w:r>
+      <w:r>
+        <w:t xml:space="preserve"> with jupyter notebook</w:t>
+      </w:r>
     </w:p>
     <w:p>
       <w:pPr>
@@ -182,6 +184,7 @@
         </w:numPr>
       </w:pPr>
       <w:r>
+        <w:lastRenderedPageBreak/>
         <w:t xml:space="preserve"> Drop unwanted columns</w:t>
       </w:r>
     </w:p>
@@ -206,15 +209,7 @@
         </w:numPr>
       </w:pPr>
       <w:r>
-        <w:t xml:space="preserve"> Merge the category title information from </w:t>
-      </w:r>
-      <w:proofErr w:type="gramStart"/>
-      <w:r>
-        <w:t>the .json</w:t>
-      </w:r>
-      <w:proofErr w:type="gramEnd"/>
-      <w:r>
-        <w:t xml:space="preserve"> data with the .csv data</w:t>
+        <w:t xml:space="preserve"> Merge the category title information from the .json data with the .csv data</w:t>
       </w:r>
     </w:p>
     <w:p>
@@ -262,15 +257,7 @@
         </w:numPr>
       </w:pPr>
       <w:r>
-        <w:t xml:space="preserve"> Create schemas in </w:t>
-      </w:r>
-      <w:proofErr w:type="spellStart"/>
-      <w:r>
-        <w:t>PgAdmin</w:t>
-      </w:r>
-      <w:proofErr w:type="spellEnd"/>
-      <w:r>
-        <w:t xml:space="preserve"> to accommodate the merged information</w:t>
+        <w:t xml:space="preserve"> Create schemas in PgAdmin to accommodate the merged information</w:t>
       </w:r>
     </w:p>
     <w:p>
@@ -282,15 +269,7 @@
         </w:numPr>
       </w:pPr>
       <w:r>
-        <w:t xml:space="preserve"> Load the cleaned/merged data through </w:t>
-      </w:r>
-      <w:proofErr w:type="spellStart"/>
-      <w:r>
-        <w:t>PgAdmin</w:t>
-      </w:r>
-      <w:proofErr w:type="spellEnd"/>
-      <w:r>
-        <w:t xml:space="preserve"> to a final .csv file</w:t>
+        <w:t xml:space="preserve"> Load the cleaned/merged data through PgAdmin to a final .csv file</w:t>
       </w:r>
     </w:p>
     <w:p>
@@ -336,19 +315,7 @@
     </w:p>
     <w:p>
       <w:r>
-        <w:t xml:space="preserve">We utilized </w:t>
-      </w:r>
-      <w:proofErr w:type="spellStart"/>
-      <w:r>
-        <w:t>PgAdmin</w:t>
-      </w:r>
-      <w:proofErr w:type="spellEnd"/>
-      <w:r>
-        <w:t xml:space="preserve"> to load our final database (because we were all more familiar with this software than </w:t>
-      </w:r>
-      <w:proofErr w:type="gramStart"/>
-      <w:r>
-        <w:t xml:space="preserve">MongoDB  </w:t>
+        <w:t xml:space="preserve">We utilized PgAdmin to load our final database (because we were all more familiar with this software than MongoDB  </w:t>
       </w:r>
       <w:r>
         <w:rPr>
@@ -368,7 +335,6 @@
           </mc:Fallback>
         </mc:AlternateContent>
       </w:r>
-      <w:proofErr w:type="gramEnd"/>
       <w:r>
         <w:t>)</w:t>
       </w:r>
@@ -376,15 +342,7 @@
         <w:t>.  Postgres being relational made sense to use for this project since the data could be merged on a shared column “Category ID” across each country’s information.</w:t>
       </w:r>
       <w:r>
-        <w:t xml:space="preserve">  The data can be used to analyze </w:t>
-      </w:r>
-      <w:proofErr w:type="spellStart"/>
-      <w:r>
-        <w:t>youtube</w:t>
-      </w:r>
-      <w:proofErr w:type="spellEnd"/>
-      <w:r>
-        <w:t xml:space="preserve"> video popularity by categories and/or country as well as calculating % of likes and dislikes, etc.</w:t>
+        <w:t xml:space="preserve">  The data can be used to analyze youtube video popularity by categories and/or country as well as calculating % of likes and dislikes, etc.</w:t>
       </w:r>
     </w:p>
     <w:p>

</xml_diff>

<commit_message>
finalized code and files
</commit_message>
<xml_diff>
--- a/ETL Project report.docx
+++ b/ETL Project report.docx
@@ -35,7 +35,39 @@
           <w:rFonts w:ascii="Segoe UI" w:hAnsi="Segoe UI" w:cs="Segoe UI"/>
           <w:color w:val="24292E"/>
         </w:rPr>
-        <w:t>xtract: your original data sources and how the data was formatted (CSV, JSON, pgAdmin 4, etc).</w:t>
+        <w:t xml:space="preserve">xtract: your original data sources and how the data was formatted (CSV, JSON, </w:t>
+      </w:r>
+      <w:proofErr w:type="spellStart"/>
+      <w:r>
+        <w:rPr>
+          <w:rFonts w:ascii="Segoe UI" w:hAnsi="Segoe UI" w:cs="Segoe UI"/>
+          <w:color w:val="24292E"/>
+        </w:rPr>
+        <w:t>pgAdmin</w:t>
+      </w:r>
+      <w:proofErr w:type="spellEnd"/>
+      <w:r>
+        <w:rPr>
+          <w:rFonts w:ascii="Segoe UI" w:hAnsi="Segoe UI" w:cs="Segoe UI"/>
+          <w:color w:val="24292E"/>
+        </w:rPr>
+        <w:t xml:space="preserve"> 4, </w:t>
+      </w:r>
+      <w:proofErr w:type="spellStart"/>
+      <w:r>
+        <w:rPr>
+          <w:rFonts w:ascii="Segoe UI" w:hAnsi="Segoe UI" w:cs="Segoe UI"/>
+          <w:color w:val="24292E"/>
+        </w:rPr>
+        <w:t>etc</w:t>
+      </w:r>
+      <w:proofErr w:type="spellEnd"/>
+      <w:r>
+        <w:rPr>
+          <w:rFonts w:ascii="Segoe UI" w:hAnsi="Segoe UI" w:cs="Segoe UI"/>
+          <w:color w:val="24292E"/>
+        </w:rPr>
+        <w:t>).</w:t>
       </w:r>
     </w:p>
     <w:p>
@@ -45,7 +77,15 @@
     </w:p>
     <w:p>
       <w:r>
-        <w:t xml:space="preserve">We did a search on Kaggle.com of youtube in their datasets and chose “Hottest” dataset by Mitchell J having the most votes at the time of 3260.  The data presented was representative of 10 different countries, a .csv file and .json file of information for each.  We narrowed our scope to the 3 countries that predominantly used the English language for ease of </w:t>
+        <w:t xml:space="preserve">We did a search on Kaggle.com of </w:t>
+      </w:r>
+      <w:proofErr w:type="spellStart"/>
+      <w:r>
+        <w:t>youtube</w:t>
+      </w:r>
+      <w:proofErr w:type="spellEnd"/>
+      <w:r>
+        <w:t xml:space="preserve"> in their datasets and chose “Hottest” dataset by Mitchell J having the most votes at the time of 3260.  The data presented was representative of 10 different countries, a .csv file and .json file of information for each.  We narrowed our scope to the 3 countries that predominantly used the English language for ease of </w:t>
       </w:r>
       <w:r>
         <w:t>translation:</w:t>
@@ -96,6 +136,24 @@
           <w:color w:val="24292E"/>
         </w:rPr>
         <w:t>ransform: what data cleaning or transformation was required.</w:t>
+      </w:r>
+    </w:p>
+    <w:p>
+      <w:pPr>
+        <w:pStyle w:val="NormalWeb"/>
+        <w:shd w:val="clear" w:color="auto" w:fill="FFFFFF"/>
+        <w:spacing w:before="240" w:beforeAutospacing="0" w:after="240" w:afterAutospacing="0"/>
+        <w:rPr>
+          <w:rFonts w:ascii="Segoe UI" w:hAnsi="Segoe UI" w:cs="Segoe UI"/>
+          <w:color w:val="24292E"/>
+        </w:rPr>
+      </w:pPr>
+      <w:r>
+        <w:rPr>
+          <w:rFonts w:ascii="Segoe UI" w:hAnsi="Segoe UI" w:cs="Segoe UI"/>
+          <w:color w:val="24292E"/>
+        </w:rPr>
+        <w:t>ERD with Primary and Foreign key assignments</w:t>
       </w:r>
     </w:p>
     <w:p>
@@ -151,12 +209,26 @@
       </w:r>
     </w:p>
     <w:p>
-      <w:r>
-        <w:t>Jupyter notebook was used to transform the datasets through creating Panda dataframes, cleaning up columns, dropping unwanted data, and merging information from the .csv and .json files</w:t>
-      </w:r>
-    </w:p>
-    <w:p>
-      <w:r>
+      <w:proofErr w:type="spellStart"/>
+      <w:r>
+        <w:t>Jupyter</w:t>
+      </w:r>
+      <w:proofErr w:type="spellEnd"/>
+      <w:r>
+        <w:t xml:space="preserve"> notebook was used to transform the datasets through creating Panda </w:t>
+      </w:r>
+      <w:proofErr w:type="spellStart"/>
+      <w:r>
+        <w:t>dataframes</w:t>
+      </w:r>
+      <w:proofErr w:type="spellEnd"/>
+      <w:r>
+        <w:t>, cleaning up columns, dropping unwanted data, and merging information from the .csv and .json files</w:t>
+      </w:r>
+    </w:p>
+    <w:p>
+      <w:r>
+        <w:lastRenderedPageBreak/>
         <w:t xml:space="preserve"> </w:t>
       </w:r>
     </w:p>
@@ -169,11 +241,13 @@
         </w:numPr>
       </w:pPr>
       <w:r>
-        <w:t>Read in each of the datasets to Panda dataframe</w:t>
-      </w:r>
-      <w:r>
-        <w:t xml:space="preserve"> with jupyter notebook</w:t>
-      </w:r>
+        <w:t xml:space="preserve">Read in each of the datasets to Panda </w:t>
+      </w:r>
+      <w:proofErr w:type="spellStart"/>
+      <w:r>
+        <w:t>dataframe</w:t>
+      </w:r>
+      <w:proofErr w:type="spellEnd"/>
     </w:p>
     <w:p>
       <w:pPr>
@@ -184,7 +258,6 @@
         </w:numPr>
       </w:pPr>
       <w:r>
-        <w:lastRenderedPageBreak/>
         <w:t xml:space="preserve"> Drop unwanted columns</w:t>
       </w:r>
     </w:p>
@@ -257,7 +330,15 @@
         </w:numPr>
       </w:pPr>
       <w:r>
-        <w:t xml:space="preserve"> Create schemas in PgAdmin to accommodate the merged information</w:t>
+        <w:t xml:space="preserve"> Create schemas in </w:t>
+      </w:r>
+      <w:proofErr w:type="spellStart"/>
+      <w:r>
+        <w:t>PgAdmin</w:t>
+      </w:r>
+      <w:proofErr w:type="spellEnd"/>
+      <w:r>
+        <w:t xml:space="preserve"> to accommodate the merged information</w:t>
       </w:r>
     </w:p>
     <w:p>
@@ -269,7 +350,15 @@
         </w:numPr>
       </w:pPr>
       <w:r>
-        <w:t xml:space="preserve"> Load the cleaned/merged data through PgAdmin to a final .csv file</w:t>
+        <w:t xml:space="preserve"> Load the cleaned/merged data through </w:t>
+      </w:r>
+      <w:proofErr w:type="spellStart"/>
+      <w:r>
+        <w:t>PgAdmin</w:t>
+      </w:r>
+      <w:proofErr w:type="spellEnd"/>
+      <w:r>
+        <w:t xml:space="preserve"> to a final .csv file</w:t>
       </w:r>
     </w:p>
     <w:p>
@@ -315,7 +404,15 @@
     </w:p>
     <w:p>
       <w:r>
-        <w:t xml:space="preserve">We utilized PgAdmin to load our final database (because we were all more familiar with this software than MongoDB  </w:t>
+        <w:t xml:space="preserve">We utilized </w:t>
+      </w:r>
+      <w:proofErr w:type="spellStart"/>
+      <w:r>
+        <w:t>PgAdmin</w:t>
+      </w:r>
+      <w:proofErr w:type="spellEnd"/>
+      <w:r>
+        <w:t xml:space="preserve"> to load our final database (because we were all more familiar with this software than MongoDB  </w:t>
       </w:r>
       <w:r>
         <w:rPr>
@@ -342,7 +439,15 @@
         <w:t>.  Postgres being relational made sense to use for this project since the data could be merged on a shared column “Category ID” across each country’s information.</w:t>
       </w:r>
       <w:r>
-        <w:t xml:space="preserve">  The data can be used to analyze youtube video popularity by categories and/or country as well as calculating % of likes and dislikes, etc.</w:t>
+        <w:t xml:space="preserve">  The data can be used to analyze </w:t>
+      </w:r>
+      <w:proofErr w:type="spellStart"/>
+      <w:r>
+        <w:t>youtube</w:t>
+      </w:r>
+      <w:proofErr w:type="spellEnd"/>
+      <w:r>
+        <w:t xml:space="preserve"> video popularity by categories and/or country as well as calculating % of likes and dislikes, etc.</w:t>
       </w:r>
     </w:p>
     <w:p>

</xml_diff>